<commit_message>
DA4B update, added task 2
Signed-off-by: billymaddex <billy@moonlightrambler.net>
</commit_message>
<xml_diff>
--- a/DesignAssignments/DA4B/DA4B.docx
+++ b/DesignAssignments/DA4B/DA4B.docx
@@ -27,11 +27,7 @@
       </w:pPr>
       <w:r>
         <w:rPr/>
-        <w:t>Design Assignment 4</w:t>
-      </w:r>
-      <w:r>
-        <w:rPr/>
-        <w:t>B</w:t>
+        <w:t>Design Assignment 4B</w:t>
       </w:r>
     </w:p>
     <w:p>
@@ -106,11 +102,7 @@
       </w:pPr>
       <w:r>
         <w:rPr/>
-        <w:t>Directory: DA4</w:t>
-      </w:r>
-      <w:r>
-        <w:rPr/>
-        <w:t>B</w:t>
+        <w:t>Directory: DA4B</w:t>
       </w:r>
     </w:p>
     <w:p>
@@ -366,14 +358,14 @@
           <w:b/>
           <w:sz w:val="24"/>
         </w:rPr>
-        <w:t xml:space="preserve">INITIAL/MODIFIED/DEVELOPED CODE OF TASK </w:t>
+        <w:t>INITIAL/MODIFIED/DEVELOPED CODE OF TASK 4B</w:t>
       </w:r>
       <w:r>
         <w:rPr>
           <w:b/>
           <w:sz w:val="24"/>
         </w:rPr>
-        <w:t>4B</w:t>
+        <w:t>T1</w:t>
       </w:r>
     </w:p>
     <w:p>
@@ -522,7 +514,12 @@
         </w:rPr>
       </w:pPr>
       <w:r>
-        <w:rPr/>
+        <w:rPr>
+          <w:rFonts w:cs="NSimSun" w:ascii="NSimSun" w:hAnsi="NSimSun"/>
+          <w:color w:val="008000"/>
+          <w:sz w:val="19"/>
+          <w:szCs w:val="19"/>
+        </w:rPr>
       </w:r>
     </w:p>
     <w:p>
@@ -551,7 +548,12 @@
         </w:rPr>
       </w:pPr>
       <w:r>
-        <w:rPr/>
+        <w:rPr>
+          <w:rFonts w:cs="NSimSun" w:ascii="NSimSun" w:hAnsi="NSimSun"/>
+          <w:color w:val="008000"/>
+          <w:sz w:val="19"/>
+          <w:szCs w:val="19"/>
+        </w:rPr>
       </w:r>
     </w:p>
     <w:p>
@@ -595,7 +597,12 @@
         </w:rPr>
       </w:pPr>
       <w:r>
-        <w:rPr/>
+        <w:rPr>
+          <w:rFonts w:cs="NSimSun" w:ascii="NSimSun" w:hAnsi="NSimSun"/>
+          <w:color w:val="008000"/>
+          <w:sz w:val="19"/>
+          <w:szCs w:val="19"/>
+        </w:rPr>
       </w:r>
     </w:p>
     <w:p>
@@ -609,7 +616,12 @@
         </w:rPr>
       </w:pPr>
       <w:r>
-        <w:rPr/>
+        <w:rPr>
+          <w:rFonts w:cs="NSimSun" w:ascii="NSimSun" w:hAnsi="NSimSun"/>
+          <w:color w:val="008000"/>
+          <w:sz w:val="19"/>
+          <w:szCs w:val="19"/>
+        </w:rPr>
       </w:r>
     </w:p>
     <w:p>
@@ -653,7 +665,12 @@
         </w:rPr>
       </w:pPr>
       <w:r>
-        <w:rPr/>
+        <w:rPr>
+          <w:rFonts w:cs="NSimSun" w:ascii="NSimSun" w:hAnsi="NSimSun"/>
+          <w:color w:val="008000"/>
+          <w:sz w:val="19"/>
+          <w:szCs w:val="19"/>
+        </w:rPr>
       </w:r>
     </w:p>
     <w:p>
@@ -814,7 +831,12 @@
         </w:rPr>
       </w:pPr>
       <w:r>
-        <w:rPr/>
+        <w:rPr>
+          <w:rFonts w:cs="NSimSun" w:ascii="NSimSun" w:hAnsi="NSimSun"/>
+          <w:color w:val="008000"/>
+          <w:sz w:val="19"/>
+          <w:szCs w:val="19"/>
+        </w:rPr>
       </w:r>
     </w:p>
     <w:p>
@@ -1494,7 +1516,12 @@
         </w:rPr>
       </w:pPr>
       <w:r>
-        <w:rPr/>
+        <w:rPr>
+          <w:rFonts w:cs="NSimSun" w:ascii="NSimSun" w:hAnsi="NSimSun"/>
+          <w:color w:val="008000"/>
+          <w:sz w:val="19"/>
+          <w:szCs w:val="19"/>
+        </w:rPr>
       </w:r>
     </w:p>
     <w:p>
@@ -1830,7 +1857,12 @@
         </w:rPr>
       </w:pPr>
       <w:r>
-        <w:rPr/>
+        <w:rPr>
+          <w:rFonts w:cs="NSimSun" w:ascii="NSimSun" w:hAnsi="NSimSun"/>
+          <w:color w:val="008000"/>
+          <w:sz w:val="19"/>
+          <w:szCs w:val="19"/>
+        </w:rPr>
       </w:r>
     </w:p>
     <w:p>
@@ -2799,7 +2831,12 @@
         </w:rPr>
       </w:pPr>
       <w:r>
-        <w:rPr/>
+        <w:rPr>
+          <w:rFonts w:cs="NSimSun" w:ascii="NSimSun" w:hAnsi="NSimSun"/>
+          <w:color w:val="008000"/>
+          <w:sz w:val="19"/>
+          <w:szCs w:val="19"/>
+        </w:rPr>
       </w:r>
     </w:p>
     <w:p>
@@ -3200,16 +3237,1162 @@
           <w:b/>
           <w:sz w:val="24"/>
         </w:rPr>
-        <w:t>DEVELOPED MODIFIED CODE OF TASK B from TASK A</w:t>
-      </w:r>
-    </w:p>
-    <w:p>
-      <w:pPr>
-        <w:pStyle w:val="NoSpacing"/>
-        <w:rPr/>
-      </w:pPr>
-      <w:r>
-        <w:rPr/>
+        <w:t xml:space="preserve">DEVELOPED MODIFIED CODE OF TASK </w:t>
+      </w:r>
+      <w:r>
+        <w:rPr>
+          <w:b/>
+          <w:sz w:val="24"/>
+        </w:rPr>
+        <w:t>4BT2</w:t>
+      </w:r>
+    </w:p>
+    <w:p>
+      <w:pPr>
+        <w:pStyle w:val="NoSpacing"/>
+        <w:rPr/>
+      </w:pPr>
+      <w:r>
+        <w:rPr/>
+        <w:t>/*</w:t>
+      </w:r>
+    </w:p>
+    <w:p>
+      <w:pPr>
+        <w:pStyle w:val="NoSpacing"/>
+        <w:rPr/>
+      </w:pPr>
+      <w:r>
+        <w:rPr/>
+        <w:t xml:space="preserve"> </w:t>
+      </w:r>
+      <w:r>
+        <w:rPr/>
+        <w:t>* DA4BT2.c</w:t>
+      </w:r>
+    </w:p>
+    <w:p>
+      <w:pPr>
+        <w:pStyle w:val="NoSpacing"/>
+        <w:rPr/>
+      </w:pPr>
+      <w:r>
+        <w:rPr/>
+        <w:t xml:space="preserve"> </w:t>
+      </w:r>
+      <w:r>
+        <w:rPr/>
+        <w:t>*</w:t>
+      </w:r>
+    </w:p>
+    <w:p>
+      <w:pPr>
+        <w:pStyle w:val="NoSpacing"/>
+        <w:rPr/>
+      </w:pPr>
+      <w:r>
+        <w:rPr/>
+        <w:t xml:space="preserve"> </w:t>
+      </w:r>
+      <w:r>
+        <w:rPr/>
+        <w:t>* Created: 12/4/2019 10:59:47 AM</w:t>
+      </w:r>
+    </w:p>
+    <w:p>
+      <w:pPr>
+        <w:pStyle w:val="NoSpacing"/>
+        <w:rPr/>
+      </w:pPr>
+      <w:r>
+        <w:rPr/>
+        <w:t xml:space="preserve"> </w:t>
+      </w:r>
+      <w:r>
+        <w:rPr/>
+        <w:t>* Author : Billy</w:t>
+      </w:r>
+    </w:p>
+    <w:p>
+      <w:pPr>
+        <w:pStyle w:val="NoSpacing"/>
+        <w:rPr/>
+      </w:pPr>
+      <w:r>
+        <w:rPr/>
+        <w:t xml:space="preserve"> </w:t>
+      </w:r>
+      <w:r>
+        <w:rPr/>
+        <w:t xml:space="preserve">*/ </w:t>
+      </w:r>
+    </w:p>
+    <w:p>
+      <w:pPr>
+        <w:pStyle w:val="NoSpacing"/>
+        <w:rPr/>
+      </w:pPr>
+      <w:r>
+        <w:rPr/>
+      </w:r>
+    </w:p>
+    <w:p>
+      <w:pPr>
+        <w:pStyle w:val="NoSpacing"/>
+        <w:rPr/>
+      </w:pPr>
+      <w:r>
+        <w:rPr/>
+        <w:t>#define F_CPU 16000000UL</w:t>
+      </w:r>
+    </w:p>
+    <w:p>
+      <w:pPr>
+        <w:pStyle w:val="NoSpacing"/>
+        <w:rPr/>
+      </w:pPr>
+      <w:r>
+        <w:rPr/>
+      </w:r>
+    </w:p>
+    <w:p>
+      <w:pPr>
+        <w:pStyle w:val="NoSpacing"/>
+        <w:rPr/>
+      </w:pPr>
+      <w:r>
+        <w:rPr/>
+        <w:t>#include &lt;avr/io.h&gt;</w:t>
+      </w:r>
+    </w:p>
+    <w:p>
+      <w:pPr>
+        <w:pStyle w:val="NoSpacing"/>
+        <w:rPr/>
+      </w:pPr>
+      <w:r>
+        <w:rPr/>
+        <w:t>#include &lt;avr/interrupt.h&gt;</w:t>
+      </w:r>
+    </w:p>
+    <w:p>
+      <w:pPr>
+        <w:pStyle w:val="NoSpacing"/>
+        <w:rPr/>
+      </w:pPr>
+      <w:r>
+        <w:rPr/>
+      </w:r>
+    </w:p>
+    <w:p>
+      <w:pPr>
+        <w:pStyle w:val="NoSpacing"/>
+        <w:rPr/>
+      </w:pPr>
+      <w:r>
+        <w:rPr/>
+        <w:t>// ADC conversion complete vector</w:t>
+      </w:r>
+    </w:p>
+    <w:p>
+      <w:pPr>
+        <w:pStyle w:val="NoSpacing"/>
+        <w:rPr/>
+      </w:pPr>
+      <w:r>
+        <w:rPr/>
+        <w:t>// update CTC COMPA on each conversion</w:t>
+      </w:r>
+    </w:p>
+    <w:p>
+      <w:pPr>
+        <w:pStyle w:val="NoSpacing"/>
+        <w:rPr/>
+      </w:pPr>
+      <w:r>
+        <w:rPr/>
+        <w:t>ISR(ADC_vect)</w:t>
+      </w:r>
+    </w:p>
+    <w:p>
+      <w:pPr>
+        <w:pStyle w:val="NoSpacing"/>
+        <w:rPr/>
+      </w:pPr>
+      <w:r>
+        <w:rPr/>
+        <w:t>{</w:t>
+      </w:r>
+    </w:p>
+    <w:p>
+      <w:pPr>
+        <w:pStyle w:val="NoSpacing"/>
+        <w:rPr/>
+      </w:pPr>
+      <w:r>
+        <w:rPr/>
+        <w:t xml:space="preserve">  </w:t>
+      </w:r>
+      <w:r>
+        <w:rPr/>
+        <w:t>unsigned int voltage = ADCH;</w:t>
+      </w:r>
+    </w:p>
+    <w:p>
+      <w:pPr>
+        <w:pStyle w:val="NoSpacing"/>
+        <w:rPr/>
+      </w:pPr>
+      <w:r>
+        <w:rPr/>
+        <w:t xml:space="preserve">  </w:t>
+      </w:r>
+      <w:r>
+        <w:rPr/>
+        <w:t>// TIMER2 COMPB = X</w:t>
+      </w:r>
+    </w:p>
+    <w:p>
+      <w:pPr>
+        <w:pStyle w:val="NoSpacing"/>
+        <w:rPr/>
+      </w:pPr>
+      <w:r>
+        <w:rPr/>
+        <w:t xml:space="preserve">  </w:t>
+      </w:r>
+      <w:r>
+        <w:rPr/>
+        <w:t>// uses top 4 bits of ADC to select value from 16 to 32</w:t>
+      </w:r>
+    </w:p>
+    <w:p>
+      <w:pPr>
+        <w:pStyle w:val="NoSpacing"/>
+        <w:rPr/>
+      </w:pPr>
+      <w:r>
+        <w:rPr/>
+        <w:t xml:space="preserve">  </w:t>
+      </w:r>
+      <w:r>
+        <w:rPr/>
+        <w:t>OCR2B = (voltage &gt;&gt; 4) + 16;</w:t>
+      </w:r>
+    </w:p>
+    <w:p>
+      <w:pPr>
+        <w:pStyle w:val="NoSpacing"/>
+        <w:rPr/>
+      </w:pPr>
+      <w:r>
+        <w:rPr/>
+        <w:t>}</w:t>
+      </w:r>
+    </w:p>
+    <w:p>
+      <w:pPr>
+        <w:pStyle w:val="NoSpacing"/>
+        <w:rPr/>
+      </w:pPr>
+      <w:r>
+        <w:rPr/>
+      </w:r>
+    </w:p>
+    <w:p>
+      <w:pPr>
+        <w:pStyle w:val="NoSpacing"/>
+        <w:rPr/>
+      </w:pPr>
+      <w:r>
+        <w:rPr/>
+      </w:r>
+    </w:p>
+    <w:p>
+      <w:pPr>
+        <w:pStyle w:val="NoSpacing"/>
+        <w:rPr/>
+      </w:pPr>
+      <w:r>
+        <w:rPr/>
+        <w:t>// configure TIMER2 for PWM mode with with 50 Hz frequency. prescalar 1024, COMP2A 156</w:t>
+      </w:r>
+    </w:p>
+    <w:p>
+      <w:pPr>
+        <w:pStyle w:val="NoSpacing"/>
+        <w:rPr/>
+      </w:pPr>
+      <w:r>
+        <w:rPr/>
+        <w:t>void PWM_init()</w:t>
+      </w:r>
+    </w:p>
+    <w:p>
+      <w:pPr>
+        <w:pStyle w:val="NoSpacing"/>
+        <w:rPr/>
+      </w:pPr>
+      <w:r>
+        <w:rPr/>
+        <w:t>{</w:t>
+      </w:r>
+    </w:p>
+    <w:p>
+      <w:pPr>
+        <w:pStyle w:val="NoSpacing"/>
+        <w:rPr/>
+      </w:pPr>
+      <w:r>
+        <w:rPr/>
+        <w:t xml:space="preserve">  </w:t>
+      </w:r>
+      <w:r>
+        <w:rPr/>
+        <w:t>// set PORTD3 to output for PWM</w:t>
+      </w:r>
+    </w:p>
+    <w:p>
+      <w:pPr>
+        <w:pStyle w:val="NoSpacing"/>
+        <w:rPr/>
+      </w:pPr>
+      <w:r>
+        <w:rPr/>
+        <w:t xml:space="preserve">  </w:t>
+      </w:r>
+      <w:r>
+        <w:rPr/>
+        <w:t>DDRD = (1 &lt;&lt; DDRD3);</w:t>
+      </w:r>
+    </w:p>
+    <w:p>
+      <w:pPr>
+        <w:pStyle w:val="NoSpacing"/>
+        <w:rPr/>
+      </w:pPr>
+      <w:r>
+        <w:rPr/>
+        <w:tab/>
+      </w:r>
+    </w:p>
+    <w:p>
+      <w:pPr>
+        <w:pStyle w:val="NoSpacing"/>
+        <w:rPr/>
+      </w:pPr>
+      <w:r>
+        <w:rPr/>
+        <w:t xml:space="preserve">  </w:t>
+      </w:r>
+      <w:r>
+        <w:rPr/>
+        <w:t>OCR2A = 156;</w:t>
+      </w:r>
+    </w:p>
+    <w:p>
+      <w:pPr>
+        <w:pStyle w:val="NoSpacing"/>
+        <w:rPr/>
+      </w:pPr>
+      <w:r>
+        <w:rPr/>
+        <w:tab/>
+        <w:tab/>
+      </w:r>
+    </w:p>
+    <w:p>
+      <w:pPr>
+        <w:pStyle w:val="NoSpacing"/>
+        <w:rPr/>
+      </w:pPr>
+      <w:r>
+        <w:rPr/>
+        <w:t xml:space="preserve">  </w:t>
+      </w:r>
+      <w:r>
+        <w:rPr/>
+        <w:t>TCCR2B |= (1 &lt;&lt; WGM22) | (1 &lt;&lt; CS22) | (1 &lt;&lt; CS21) | (1 &lt;&lt; CS20);</w:t>
+      </w:r>
+    </w:p>
+    <w:p>
+      <w:pPr>
+        <w:pStyle w:val="NoSpacing"/>
+        <w:rPr/>
+      </w:pPr>
+      <w:r>
+        <w:rPr/>
+        <w:t xml:space="preserve">  </w:t>
+      </w:r>
+      <w:r>
+        <w:rPr/>
+        <w:t>TCCR2A |= (1 &lt;&lt; COM2A1) | (0 &lt;&lt; COM2A0) | (1 &lt;&lt; COM2B1) | (0 &lt;&lt; COM2B0) | (1 &lt;&lt; WGM21) | (1 &lt;&lt; WGM20);</w:t>
+      </w:r>
+    </w:p>
+    <w:p>
+      <w:pPr>
+        <w:pStyle w:val="NoSpacing"/>
+        <w:rPr/>
+      </w:pPr>
+      <w:r>
+        <w:rPr/>
+        <w:t>}</w:t>
+      </w:r>
+    </w:p>
+    <w:p>
+      <w:pPr>
+        <w:pStyle w:val="NoSpacing"/>
+        <w:rPr/>
+      </w:pPr>
+      <w:r>
+        <w:rPr/>
+      </w:r>
+    </w:p>
+    <w:p>
+      <w:pPr>
+        <w:pStyle w:val="NoSpacing"/>
+        <w:rPr/>
+      </w:pPr>
+      <w:r>
+        <w:rPr/>
+        <w:t>// enable ADC on PINC5, free running, interrupt enable</w:t>
+      </w:r>
+    </w:p>
+    <w:p>
+      <w:pPr>
+        <w:pStyle w:val="NoSpacing"/>
+        <w:rPr/>
+      </w:pPr>
+      <w:r>
+        <w:rPr/>
+        <w:t>void ADC_init()</w:t>
+      </w:r>
+    </w:p>
+    <w:p>
+      <w:pPr>
+        <w:pStyle w:val="NoSpacing"/>
+        <w:rPr/>
+      </w:pPr>
+      <w:r>
+        <w:rPr/>
+        <w:t>{</w:t>
+        <w:tab/>
+      </w:r>
+    </w:p>
+    <w:p>
+      <w:pPr>
+        <w:pStyle w:val="NoSpacing"/>
+        <w:rPr/>
+      </w:pPr>
+      <w:r>
+        <w:rPr/>
+        <w:t xml:space="preserve">  </w:t>
+      </w:r>
+      <w:r>
+        <w:rPr/>
+        <w:t>ADMUX =</w:t>
+      </w:r>
+    </w:p>
+    <w:p>
+      <w:pPr>
+        <w:pStyle w:val="NoSpacing"/>
+        <w:rPr/>
+      </w:pPr>
+      <w:r>
+        <w:rPr/>
+        <w:t xml:space="preserve">    </w:t>
+      </w:r>
+      <w:r>
+        <w:rPr/>
+        <w:t>// Reference Selection Bits</w:t>
+      </w:r>
+    </w:p>
+    <w:p>
+      <w:pPr>
+        <w:pStyle w:val="NoSpacing"/>
+        <w:rPr/>
+      </w:pPr>
+      <w:r>
+        <w:rPr/>
+        <w:t xml:space="preserve">    </w:t>
+      </w:r>
+      <w:r>
+        <w:rPr/>
+        <w:t>// AVcc with external capacitor at AREF</w:t>
+      </w:r>
+    </w:p>
+    <w:p>
+      <w:pPr>
+        <w:pStyle w:val="NoSpacing"/>
+        <w:rPr/>
+      </w:pPr>
+      <w:r>
+        <w:rPr/>
+        <w:t xml:space="preserve">    </w:t>
+      </w:r>
+      <w:r>
+        <w:rPr/>
+        <w:t>(0 &lt;&lt; REFS1) |</w:t>
+      </w:r>
+    </w:p>
+    <w:p>
+      <w:pPr>
+        <w:pStyle w:val="NoSpacing"/>
+        <w:rPr/>
+      </w:pPr>
+      <w:r>
+        <w:rPr/>
+        <w:t xml:space="preserve">    </w:t>
+      </w:r>
+      <w:r>
+        <w:rPr/>
+        <w:t>(1 &lt;&lt; REFS0) |</w:t>
+      </w:r>
+    </w:p>
+    <w:p>
+      <w:pPr>
+        <w:pStyle w:val="NoSpacing"/>
+        <w:rPr/>
+      </w:pPr>
+      <w:r>
+        <w:rPr/>
+        <w:t xml:space="preserve">    </w:t>
+      </w:r>
+      <w:r>
+        <w:rPr/>
+        <w:t>// ADC Left Adjust Result</w:t>
+      </w:r>
+    </w:p>
+    <w:p>
+      <w:pPr>
+        <w:pStyle w:val="NoSpacing"/>
+        <w:rPr/>
+      </w:pPr>
+      <w:r>
+        <w:rPr/>
+        <w:t xml:space="preserve">    </w:t>
+      </w:r>
+      <w:r>
+        <w:rPr/>
+        <w:t>(1 &lt;&lt; ADLAR) |</w:t>
+      </w:r>
+    </w:p>
+    <w:p>
+      <w:pPr>
+        <w:pStyle w:val="NoSpacing"/>
+        <w:rPr/>
+      </w:pPr>
+      <w:r>
+        <w:rPr/>
+        <w:t xml:space="preserve">    </w:t>
+      </w:r>
+      <w:r>
+        <w:rPr/>
+        <w:t>// Analog Channel Selection Bits</w:t>
+      </w:r>
+    </w:p>
+    <w:p>
+      <w:pPr>
+        <w:pStyle w:val="NoSpacing"/>
+        <w:rPr/>
+      </w:pPr>
+      <w:r>
+        <w:rPr/>
+        <w:t xml:space="preserve">    </w:t>
+      </w:r>
+      <w:r>
+        <w:rPr/>
+        <w:t>// ADC5 (PC5 PIN28)</w:t>
+      </w:r>
+    </w:p>
+    <w:p>
+      <w:pPr>
+        <w:pStyle w:val="NoSpacing"/>
+        <w:rPr/>
+      </w:pPr>
+      <w:r>
+        <w:rPr/>
+        <w:t xml:space="preserve">    </w:t>
+      </w:r>
+      <w:r>
+        <w:rPr/>
+        <w:t>(0 &lt;&lt; MUX3) |</w:t>
+      </w:r>
+    </w:p>
+    <w:p>
+      <w:pPr>
+        <w:pStyle w:val="NoSpacing"/>
+        <w:rPr/>
+      </w:pPr>
+      <w:r>
+        <w:rPr/>
+        <w:t xml:space="preserve">    </w:t>
+      </w:r>
+      <w:r>
+        <w:rPr/>
+        <w:t>(1 &lt;&lt; MUX2) |</w:t>
+      </w:r>
+    </w:p>
+    <w:p>
+      <w:pPr>
+        <w:pStyle w:val="NoSpacing"/>
+        <w:rPr/>
+      </w:pPr>
+      <w:r>
+        <w:rPr/>
+        <w:t xml:space="preserve">    </w:t>
+      </w:r>
+      <w:r>
+        <w:rPr/>
+        <w:t>(0 &lt;&lt; MUX1) |</w:t>
+      </w:r>
+    </w:p>
+    <w:p>
+      <w:pPr>
+        <w:pStyle w:val="NoSpacing"/>
+        <w:rPr/>
+      </w:pPr>
+      <w:r>
+        <w:rPr/>
+        <w:t xml:space="preserve">    </w:t>
+      </w:r>
+      <w:r>
+        <w:rPr/>
+        <w:t>(1 &lt;&lt; MUX0);</w:t>
+      </w:r>
+    </w:p>
+    <w:p>
+      <w:pPr>
+        <w:pStyle w:val="NoSpacing"/>
+        <w:rPr/>
+      </w:pPr>
+      <w:r>
+        <w:rPr/>
+        <w:tab/>
+      </w:r>
+    </w:p>
+    <w:p>
+      <w:pPr>
+        <w:pStyle w:val="NoSpacing"/>
+        <w:rPr/>
+      </w:pPr>
+      <w:r>
+        <w:rPr/>
+        <w:t xml:space="preserve">  </w:t>
+      </w:r>
+      <w:r>
+        <w:rPr/>
+        <w:t>ADCSRA =</w:t>
+      </w:r>
+    </w:p>
+    <w:p>
+      <w:pPr>
+        <w:pStyle w:val="NoSpacing"/>
+        <w:rPr/>
+      </w:pPr>
+      <w:r>
+        <w:rPr/>
+        <w:t xml:space="preserve">    </w:t>
+      </w:r>
+      <w:r>
+        <w:rPr/>
+        <w:t>// ADC ENable</w:t>
+      </w:r>
+    </w:p>
+    <w:p>
+      <w:pPr>
+        <w:pStyle w:val="NoSpacing"/>
+        <w:rPr/>
+      </w:pPr>
+      <w:r>
+        <w:rPr/>
+        <w:t xml:space="preserve">    </w:t>
+      </w:r>
+      <w:r>
+        <w:rPr/>
+        <w:t>(1 &lt;&lt; ADEN) |</w:t>
+      </w:r>
+    </w:p>
+    <w:p>
+      <w:pPr>
+        <w:pStyle w:val="NoSpacing"/>
+        <w:rPr/>
+      </w:pPr>
+      <w:r>
+        <w:rPr/>
+        <w:t xml:space="preserve">    </w:t>
+      </w:r>
+      <w:r>
+        <w:rPr/>
+        <w:t>// ADC Start Conversion</w:t>
+      </w:r>
+    </w:p>
+    <w:p>
+      <w:pPr>
+        <w:pStyle w:val="NoSpacing"/>
+        <w:rPr/>
+      </w:pPr>
+      <w:r>
+        <w:rPr/>
+        <w:t xml:space="preserve">    </w:t>
+      </w:r>
+      <w:r>
+        <w:rPr/>
+        <w:t>(1 &lt;&lt; ADSC) |</w:t>
+      </w:r>
+    </w:p>
+    <w:p>
+      <w:pPr>
+        <w:pStyle w:val="NoSpacing"/>
+        <w:rPr/>
+      </w:pPr>
+      <w:r>
+        <w:rPr/>
+        <w:t xml:space="preserve">    </w:t>
+      </w:r>
+      <w:r>
+        <w:rPr/>
+        <w:t>// ADC Auto Trigger Enable</w:t>
+      </w:r>
+    </w:p>
+    <w:p>
+      <w:pPr>
+        <w:pStyle w:val="NoSpacing"/>
+        <w:rPr/>
+      </w:pPr>
+      <w:r>
+        <w:rPr/>
+        <w:t xml:space="preserve">    </w:t>
+      </w:r>
+      <w:r>
+        <w:rPr/>
+        <w:t>(1 &lt;&lt; ADATE) |</w:t>
+      </w:r>
+    </w:p>
+    <w:p>
+      <w:pPr>
+        <w:pStyle w:val="NoSpacing"/>
+        <w:rPr/>
+      </w:pPr>
+      <w:r>
+        <w:rPr/>
+        <w:t xml:space="preserve">    </w:t>
+      </w:r>
+      <w:r>
+        <w:rPr/>
+        <w:t>// ADC Interrupt Flag</w:t>
+      </w:r>
+    </w:p>
+    <w:p>
+      <w:pPr>
+        <w:pStyle w:val="NoSpacing"/>
+        <w:rPr/>
+      </w:pPr>
+      <w:r>
+        <w:rPr/>
+        <w:t xml:space="preserve">    </w:t>
+      </w:r>
+      <w:r>
+        <w:rPr/>
+        <w:t>(0 &lt;&lt; ADIF) |</w:t>
+      </w:r>
+    </w:p>
+    <w:p>
+      <w:pPr>
+        <w:pStyle w:val="NoSpacing"/>
+        <w:rPr/>
+      </w:pPr>
+      <w:r>
+        <w:rPr/>
+        <w:t xml:space="preserve">    </w:t>
+      </w:r>
+      <w:r>
+        <w:rPr/>
+        <w:t>// ADC Interrupt Enable</w:t>
+      </w:r>
+    </w:p>
+    <w:p>
+      <w:pPr>
+        <w:pStyle w:val="NoSpacing"/>
+        <w:rPr/>
+      </w:pPr>
+      <w:r>
+        <w:rPr/>
+        <w:t xml:space="preserve">    </w:t>
+      </w:r>
+      <w:r>
+        <w:rPr/>
+        <w:t>(1 &lt;&lt; ADIE) |</w:t>
+      </w:r>
+    </w:p>
+    <w:p>
+      <w:pPr>
+        <w:pStyle w:val="NoSpacing"/>
+        <w:rPr/>
+      </w:pPr>
+      <w:r>
+        <w:rPr/>
+        <w:t xml:space="preserve">    </w:t>
+      </w:r>
+      <w:r>
+        <w:rPr/>
+        <w:t>// ADC Prescaler Select Bits</w:t>
+      </w:r>
+    </w:p>
+    <w:p>
+      <w:pPr>
+        <w:pStyle w:val="NoSpacing"/>
+        <w:rPr/>
+      </w:pPr>
+      <w:r>
+        <w:rPr/>
+        <w:t xml:space="preserve">    </w:t>
+      </w:r>
+      <w:r>
+        <w:rPr/>
+        <w:t>// prescalar = 128</w:t>
+      </w:r>
+    </w:p>
+    <w:p>
+      <w:pPr>
+        <w:pStyle w:val="NoSpacing"/>
+        <w:rPr/>
+      </w:pPr>
+      <w:r>
+        <w:rPr/>
+        <w:t xml:space="preserve">    </w:t>
+      </w:r>
+      <w:r>
+        <w:rPr/>
+        <w:t>(1 &lt;&lt; ADPS2) |</w:t>
+      </w:r>
+    </w:p>
+    <w:p>
+      <w:pPr>
+        <w:pStyle w:val="NoSpacing"/>
+        <w:rPr/>
+      </w:pPr>
+      <w:r>
+        <w:rPr/>
+        <w:t xml:space="preserve">    </w:t>
+      </w:r>
+      <w:r>
+        <w:rPr/>
+        <w:t>(1 &lt;&lt; ADPS1) |</w:t>
+      </w:r>
+    </w:p>
+    <w:p>
+      <w:pPr>
+        <w:pStyle w:val="NoSpacing"/>
+        <w:rPr/>
+      </w:pPr>
+      <w:r>
+        <w:rPr/>
+        <w:t xml:space="preserve">    </w:t>
+      </w:r>
+      <w:r>
+        <w:rPr/>
+        <w:t>(1 &lt;&lt; ADPS0);</w:t>
+      </w:r>
+    </w:p>
+    <w:p>
+      <w:pPr>
+        <w:pStyle w:val="NoSpacing"/>
+        <w:rPr/>
+      </w:pPr>
+      <w:r>
+        <w:rPr/>
+        <w:tab/>
+      </w:r>
+    </w:p>
+    <w:p>
+      <w:pPr>
+        <w:pStyle w:val="NoSpacing"/>
+        <w:rPr/>
+      </w:pPr>
+      <w:r>
+        <w:rPr/>
+        <w:t xml:space="preserve">  </w:t>
+      </w:r>
+      <w:r>
+        <w:rPr/>
+        <w:t xml:space="preserve">ADCSRB = </w:t>
+      </w:r>
+    </w:p>
+    <w:p>
+      <w:pPr>
+        <w:pStyle w:val="NoSpacing"/>
+        <w:rPr/>
+      </w:pPr>
+      <w:r>
+        <w:rPr/>
+        <w:t xml:space="preserve">    </w:t>
+      </w:r>
+      <w:r>
+        <w:rPr/>
+        <w:t>// disable analog comparator</w:t>
+      </w:r>
+    </w:p>
+    <w:p>
+      <w:pPr>
+        <w:pStyle w:val="NoSpacing"/>
+        <w:rPr/>
+      </w:pPr>
+      <w:r>
+        <w:rPr/>
+        <w:t xml:space="preserve">    </w:t>
+      </w:r>
+      <w:r>
+        <w:rPr/>
+        <w:t>(0 &lt;&lt; ACME) |</w:t>
+      </w:r>
+    </w:p>
+    <w:p>
+      <w:pPr>
+        <w:pStyle w:val="NoSpacing"/>
+        <w:rPr/>
+      </w:pPr>
+      <w:r>
+        <w:rPr/>
+        <w:t xml:space="preserve">    </w:t>
+      </w:r>
+      <w:r>
+        <w:rPr/>
+        <w:t>// enable free running mode</w:t>
+      </w:r>
+    </w:p>
+    <w:p>
+      <w:pPr>
+        <w:pStyle w:val="NoSpacing"/>
+        <w:rPr/>
+      </w:pPr>
+      <w:r>
+        <w:rPr/>
+        <w:t xml:space="preserve">    </w:t>
+      </w:r>
+      <w:r>
+        <w:rPr/>
+        <w:t>(0 &lt;&lt; ADTS2) |</w:t>
+      </w:r>
+    </w:p>
+    <w:p>
+      <w:pPr>
+        <w:pStyle w:val="NoSpacing"/>
+        <w:rPr/>
+      </w:pPr>
+      <w:r>
+        <w:rPr/>
+        <w:t xml:space="preserve">    </w:t>
+      </w:r>
+      <w:r>
+        <w:rPr/>
+        <w:t>(0 &lt;&lt; ADTS1) |</w:t>
+      </w:r>
+    </w:p>
+    <w:p>
+      <w:pPr>
+        <w:pStyle w:val="NoSpacing"/>
+        <w:rPr/>
+      </w:pPr>
+      <w:r>
+        <w:rPr/>
+        <w:t xml:space="preserve">    </w:t>
+      </w:r>
+      <w:r>
+        <w:rPr/>
+        <w:t>(0 &lt;&lt; ADTS0);</w:t>
+      </w:r>
+    </w:p>
+    <w:p>
+      <w:pPr>
+        <w:pStyle w:val="NoSpacing"/>
+        <w:rPr/>
+      </w:pPr>
+      <w:r>
+        <w:rPr/>
+        <w:t>}</w:t>
+      </w:r>
+    </w:p>
+    <w:p>
+      <w:pPr>
+        <w:pStyle w:val="NoSpacing"/>
+        <w:rPr/>
+      </w:pPr>
+      <w:r>
+        <w:rPr/>
+      </w:r>
+    </w:p>
+    <w:p>
+      <w:pPr>
+        <w:pStyle w:val="NoSpacing"/>
+        <w:rPr/>
+      </w:pPr>
+      <w:r>
+        <w:rPr/>
+        <w:t>int main(void)</w:t>
+      </w:r>
+    </w:p>
+    <w:p>
+      <w:pPr>
+        <w:pStyle w:val="NoSpacing"/>
+        <w:rPr/>
+      </w:pPr>
+      <w:r>
+        <w:rPr/>
+        <w:t>{</w:t>
+      </w:r>
+    </w:p>
+    <w:p>
+      <w:pPr>
+        <w:pStyle w:val="NoSpacing"/>
+        <w:rPr/>
+      </w:pPr>
+      <w:r>
+        <w:rPr/>
+        <w:t xml:space="preserve">  </w:t>
+      </w:r>
+      <w:r>
+        <w:rPr/>
+        <w:t>// initialize ADC</w:t>
+      </w:r>
+    </w:p>
+    <w:p>
+      <w:pPr>
+        <w:pStyle w:val="NoSpacing"/>
+        <w:rPr/>
+      </w:pPr>
+      <w:r>
+        <w:rPr/>
+        <w:t xml:space="preserve">  </w:t>
+      </w:r>
+      <w:r>
+        <w:rPr/>
+        <w:t>ADC_init();</w:t>
+      </w:r>
+    </w:p>
+    <w:p>
+      <w:pPr>
+        <w:pStyle w:val="NoSpacing"/>
+        <w:rPr/>
+      </w:pPr>
+      <w:r>
+        <w:rPr/>
+        <w:tab/>
+      </w:r>
+    </w:p>
+    <w:p>
+      <w:pPr>
+        <w:pStyle w:val="NoSpacing"/>
+        <w:rPr/>
+      </w:pPr>
+      <w:r>
+        <w:rPr/>
+        <w:t xml:space="preserve">  </w:t>
+      </w:r>
+      <w:r>
+        <w:rPr/>
+        <w:t>// enable those interrupts</w:t>
+      </w:r>
+    </w:p>
+    <w:p>
+      <w:pPr>
+        <w:pStyle w:val="NoSpacing"/>
+        <w:rPr/>
+      </w:pPr>
+      <w:r>
+        <w:rPr/>
+        <w:t xml:space="preserve">  </w:t>
+      </w:r>
+      <w:r>
+        <w:rPr/>
+        <w:t>sei();</w:t>
+      </w:r>
+    </w:p>
+    <w:p>
+      <w:pPr>
+        <w:pStyle w:val="NoSpacing"/>
+        <w:rPr/>
+      </w:pPr>
+      <w:r>
+        <w:rPr/>
+        <w:tab/>
+      </w:r>
+    </w:p>
+    <w:p>
+      <w:pPr>
+        <w:pStyle w:val="NoSpacing"/>
+        <w:rPr/>
+      </w:pPr>
+      <w:r>
+        <w:rPr/>
+        <w:t xml:space="preserve">  </w:t>
+      </w:r>
+      <w:r>
+        <w:rPr/>
+        <w:t>// initialize PWM TIMER2</w:t>
+      </w:r>
+    </w:p>
+    <w:p>
+      <w:pPr>
+        <w:pStyle w:val="NoSpacing"/>
+        <w:rPr/>
+      </w:pPr>
+      <w:r>
+        <w:rPr/>
+        <w:t xml:space="preserve">  </w:t>
+      </w:r>
+      <w:r>
+        <w:rPr/>
+        <w:t>PWM_init();</w:t>
+      </w:r>
+    </w:p>
+    <w:p>
+      <w:pPr>
+        <w:pStyle w:val="NoSpacing"/>
+        <w:rPr/>
+      </w:pPr>
+      <w:r>
+        <w:rPr/>
+        <w:tab/>
+        <w:tab/>
+      </w:r>
+    </w:p>
+    <w:p>
+      <w:pPr>
+        <w:pStyle w:val="NoSpacing"/>
+        <w:rPr/>
+      </w:pPr>
+      <w:r>
+        <w:rPr/>
+        <w:t xml:space="preserve">  </w:t>
+      </w:r>
+      <w:r>
+        <w:rPr/>
+        <w:t>// the usual infinite loop</w:t>
+      </w:r>
+    </w:p>
+    <w:p>
+      <w:pPr>
+        <w:pStyle w:val="NoSpacing"/>
+        <w:rPr/>
+      </w:pPr>
+      <w:r>
+        <w:rPr/>
+        <w:t xml:space="preserve">  </w:t>
+      </w:r>
+      <w:r>
+        <w:rPr/>
+        <w:t>while (1);</w:t>
+      </w:r>
+    </w:p>
+    <w:p>
+      <w:pPr>
+        <w:pStyle w:val="NoSpacing"/>
+        <w:rPr/>
+      </w:pPr>
+      <w:r>
+        <w:rPr/>
+        <w:t>}</w:t>
       </w:r>
     </w:p>
     <w:p>
@@ -3373,49 +4556,25 @@
       </w:pPr>
       <w:r>
         <w:rPr/>
-      </w:r>
-    </w:p>
-    <w:p>
-      <w:pPr>
-        <w:pStyle w:val="NoSpacing"/>
-        <w:rPr/>
-      </w:pPr>
-      <w:r>
-        <w:rPr/>
-      </w:r>
-      <w:r>
-        <w:br w:type="page"/>
-      </w:r>
-    </w:p>
-    <w:p>
-      <w:pPr>
-        <w:pStyle w:val="NoSpacing"/>
-        <w:rPr/>
-      </w:pPr>
-      <w:r>
-        <w:rPr/>
-      </w:r>
-    </w:p>
-    <w:p>
-      <w:pPr>
-        <w:pStyle w:val="NoSpacing"/>
-        <w:numPr>
-          <w:ilvl w:val="0"/>
-          <w:numId w:val="1"/>
-        </w:numPr>
-        <w:ind w:left="0" w:hanging="0"/>
-        <w:rPr>
-          <w:b/>
-          <w:b/>
-          <w:sz w:val="24"/>
-        </w:rPr>
-      </w:pPr>
-      <w:r>
-        <w:rPr>
-          <w:b/>
-          <w:sz w:val="24"/>
-        </w:rPr>
-        <w:t>SCREENSHOT OF EACH DEMO (BOARD SETUP)</w:t>
+        <w:t>Task 1</w:t>
+      </w:r>
+    </w:p>
+    <w:p>
+      <w:pPr>
+        <w:pStyle w:val="NoSpacing"/>
+        <w:rPr/>
+      </w:pPr>
+      <w:r>
+        <w:rPr/>
+      </w:r>
+    </w:p>
+    <w:p>
+      <w:pPr>
+        <w:pStyle w:val="NoSpacing"/>
+        <w:rPr/>
+      </w:pPr>
+      <w:r>
+        <w:rPr/>
       </w:r>
     </w:p>
     <w:p>
@@ -3427,9 +4586,9 @@
         <w:rPr/>
         <w:drawing>
           <wp:inline distT="0" distB="0" distL="0" distR="0">
-            <wp:extent cx="2861310" cy="3815080"/>
+            <wp:extent cx="5943600" cy="3343275"/>
             <wp:effectExtent l="0" t="0" r="0" b="0"/>
-            <wp:docPr id="2" name="Image2" descr=""/>
+            <wp:docPr id="2" name="Image3" descr=""/>
             <wp:cNvGraphicFramePr>
               <a:graphicFrameLocks xmlns:a="http://schemas.openxmlformats.org/drawingml/2006/main" noChangeAspect="1"/>
             </wp:cNvGraphicFramePr>
@@ -3437,13 +4596,112 @@
               <a:graphicData uri="http://schemas.openxmlformats.org/drawingml/2006/picture">
                 <pic:pic xmlns:pic="http://schemas.openxmlformats.org/drawingml/2006/picture">
                   <pic:nvPicPr>
-                    <pic:cNvPr id="2" name="Image2" descr=""/>
+                    <pic:cNvPr id="2" name="Image3" descr=""/>
                     <pic:cNvPicPr>
                       <a:picLocks noChangeAspect="1" noChangeArrowheads="1"/>
                     </pic:cNvPicPr>
                   </pic:nvPicPr>
                   <pic:blipFill>
                     <a:blip r:embed="rId5"/>
+                    <a:stretch>
+                      <a:fillRect/>
+                    </a:stretch>
+                  </pic:blipFill>
+                  <pic:spPr bwMode="auto">
+                    <a:xfrm>
+                      <a:off x="0" y="0"/>
+                      <a:ext cx="5943600" cy="3343275"/>
+                    </a:xfrm>
+                    <a:prstGeom prst="rect">
+                      <a:avLst/>
+                    </a:prstGeom>
+                  </pic:spPr>
+                </pic:pic>
+              </a:graphicData>
+            </a:graphic>
+          </wp:inline>
+        </w:drawing>
+      </w:r>
+    </w:p>
+    <w:p>
+      <w:pPr>
+        <w:pStyle w:val="NoSpacing"/>
+        <w:rPr/>
+      </w:pPr>
+      <w:r>
+        <w:rPr/>
+        <w:t>Task 2</w:t>
+      </w:r>
+    </w:p>
+    <w:p>
+      <w:pPr>
+        <w:pStyle w:val="NoSpacing"/>
+        <w:rPr/>
+      </w:pPr>
+      <w:r>
+        <w:rPr/>
+      </w:r>
+      <w:r>
+        <w:br w:type="page"/>
+      </w:r>
+    </w:p>
+    <w:p>
+      <w:pPr>
+        <w:pStyle w:val="NoSpacing"/>
+        <w:rPr/>
+      </w:pPr>
+      <w:r>
+        <w:rPr/>
+      </w:r>
+    </w:p>
+    <w:p>
+      <w:pPr>
+        <w:pStyle w:val="NoSpacing"/>
+        <w:numPr>
+          <w:ilvl w:val="0"/>
+          <w:numId w:val="1"/>
+        </w:numPr>
+        <w:ind w:left="0" w:hanging="0"/>
+        <w:rPr>
+          <w:b/>
+          <w:b/>
+          <w:sz w:val="24"/>
+        </w:rPr>
+      </w:pPr>
+      <w:r>
+        <w:rPr>
+          <w:b/>
+          <w:sz w:val="24"/>
+        </w:rPr>
+        <w:t>SCREENSHOT OF EACH DEMO (BOARD SETUP)</w:t>
+      </w:r>
+    </w:p>
+    <w:p>
+      <w:pPr>
+        <w:pStyle w:val="NoSpacing"/>
+        <w:rPr/>
+      </w:pPr>
+      <w:r>
+        <w:rPr/>
+        <w:drawing>
+          <wp:inline distT="0" distB="0" distL="0" distR="0">
+            <wp:extent cx="2861310" cy="3815080"/>
+            <wp:effectExtent l="0" t="0" r="0" b="0"/>
+            <wp:docPr id="3" name="Image2" descr=""/>
+            <wp:cNvGraphicFramePr>
+              <a:graphicFrameLocks xmlns:a="http://schemas.openxmlformats.org/drawingml/2006/main" noChangeAspect="1"/>
+            </wp:cNvGraphicFramePr>
+            <a:graphic xmlns:a="http://schemas.openxmlformats.org/drawingml/2006/main">
+              <a:graphicData uri="http://schemas.openxmlformats.org/drawingml/2006/picture">
+                <pic:pic xmlns:pic="http://schemas.openxmlformats.org/drawingml/2006/picture">
+                  <pic:nvPicPr>
+                    <pic:cNvPr id="3" name="Image2" descr=""/>
+                    <pic:cNvPicPr>
+                      <a:picLocks noChangeAspect="1" noChangeArrowheads="1"/>
+                    </pic:cNvPicPr>
+                  </pic:nvPicPr>
+                  <pic:blipFill>
+                    <a:blip r:embed="rId6"/>
                     <a:stretch>
                       <a:fillRect/>
                     </a:stretch>
@@ -3500,7 +4758,7 @@
         <w:pStyle w:val="NoSpacing"/>
         <w:rPr/>
       </w:pPr>
-      <w:hyperlink r:id="rId6">
+      <w:hyperlink r:id="rId7">
         <w:r>
           <w:rPr>
             <w:rStyle w:val="InternetLink"/>
@@ -3545,7 +4803,7 @@
         <w:pStyle w:val="NoSpacing"/>
         <w:rPr/>
       </w:pPr>
-      <w:hyperlink r:id="rId7">
+      <w:hyperlink r:id="rId8">
         <w:r>
           <w:rPr>
             <w:rStyle w:val="InternetLink"/>
@@ -3594,7 +4852,7 @@
         <w:pStyle w:val="NoSpacing"/>
         <w:rPr/>
       </w:pPr>
-      <w:hyperlink r:id="rId8">
+      <w:hyperlink r:id="rId9">
         <w:r>
           <w:rPr>
             <w:rStyle w:val="InternetLink"/>
@@ -3660,7 +4918,7 @@
       <w:pgNumType w:fmt="decimal"/>
       <w:formProt w:val="false"/>
       <w:textDirection w:val="lrTb"/>
-      <w:docGrid w:type="default" w:linePitch="360" w:charSpace="0"/>
+      <w:docGrid w:type="default" w:linePitch="360" w:charSpace="4294961151"/>
     </w:sectPr>
   </w:body>
 </w:document>
@@ -3869,7 +5127,10 @@
       <w:lvlText w:val=""/>
       <w:lvlJc w:val="left"/>
       <w:pPr>
-        <w:ind w:left="0" w:hanging="0"/>
+        <w:tabs>
+          <w:tab w:val="num" w:pos="432"/>
+        </w:tabs>
+        <w:ind w:left="432" w:hanging="432"/>
       </w:pPr>
     </w:lvl>
     <w:lvl w:ilvl="1">
@@ -3879,7 +5140,10 @@
       <w:lvlText w:val=""/>
       <w:lvlJc w:val="left"/>
       <w:pPr>
-        <w:ind w:left="0" w:hanging="0"/>
+        <w:tabs>
+          <w:tab w:val="num" w:pos="576"/>
+        </w:tabs>
+        <w:ind w:left="576" w:hanging="576"/>
       </w:pPr>
     </w:lvl>
     <w:lvl w:ilvl="2">
@@ -3889,7 +5153,10 @@
       <w:lvlText w:val=""/>
       <w:lvlJc w:val="left"/>
       <w:pPr>
-        <w:ind w:left="0" w:hanging="0"/>
+        <w:tabs>
+          <w:tab w:val="num" w:pos="720"/>
+        </w:tabs>
+        <w:ind w:left="720" w:hanging="720"/>
       </w:pPr>
     </w:lvl>
     <w:lvl w:ilvl="3">
@@ -3899,7 +5166,10 @@
       <w:lvlText w:val=""/>
       <w:lvlJc w:val="left"/>
       <w:pPr>
-        <w:ind w:left="0" w:hanging="0"/>
+        <w:tabs>
+          <w:tab w:val="num" w:pos="864"/>
+        </w:tabs>
+        <w:ind w:left="864" w:hanging="864"/>
       </w:pPr>
     </w:lvl>
     <w:lvl w:ilvl="4">
@@ -3909,7 +5179,10 @@
       <w:lvlText w:val=""/>
       <w:lvlJc w:val="left"/>
       <w:pPr>
-        <w:ind w:left="0" w:hanging="0"/>
+        <w:tabs>
+          <w:tab w:val="num" w:pos="1008"/>
+        </w:tabs>
+        <w:ind w:left="1008" w:hanging="1008"/>
       </w:pPr>
     </w:lvl>
     <w:lvl w:ilvl="5">
@@ -3919,7 +5192,10 @@
       <w:lvlText w:val=""/>
       <w:lvlJc w:val="left"/>
       <w:pPr>
-        <w:ind w:left="0" w:hanging="0"/>
+        <w:tabs>
+          <w:tab w:val="num" w:pos="1152"/>
+        </w:tabs>
+        <w:ind w:left="1152" w:hanging="1152"/>
       </w:pPr>
     </w:lvl>
     <w:lvl w:ilvl="6">
@@ -3929,7 +5205,10 @@
       <w:lvlText w:val=""/>
       <w:lvlJc w:val="left"/>
       <w:pPr>
-        <w:ind w:left="0" w:hanging="0"/>
+        <w:tabs>
+          <w:tab w:val="num" w:pos="1296"/>
+        </w:tabs>
+        <w:ind w:left="1296" w:hanging="1296"/>
       </w:pPr>
     </w:lvl>
     <w:lvl w:ilvl="7">
@@ -3939,7 +5218,10 @@
       <w:lvlText w:val=""/>
       <w:lvlJc w:val="left"/>
       <w:pPr>
-        <w:ind w:left="0" w:hanging="0"/>
+        <w:tabs>
+          <w:tab w:val="num" w:pos="1440"/>
+        </w:tabs>
+        <w:ind w:left="1440" w:hanging="1440"/>
       </w:pPr>
     </w:lvl>
     <w:lvl w:ilvl="8">
@@ -3949,7 +5231,10 @@
       <w:lvlText w:val=""/>
       <w:lvlJc w:val="left"/>
       <w:pPr>
-        <w:ind w:left="0" w:hanging="0"/>
+        <w:tabs>
+          <w:tab w:val="num" w:pos="1584"/>
+        </w:tabs>
+        <w:ind w:left="1584" w:hanging="1584"/>
       </w:pPr>
     </w:lvl>
   </w:abstractNum>
@@ -4375,8 +5660,7 @@
     </w:pPr>
     <w:rPr>
       <w:rFonts w:ascii="Times New Roman" w:hAnsi="Times New Roman" w:eastAsia="Calibri" w:cs="Times New Roman" w:eastAsiaTheme="minorHAnsi"/>
-      <w:color w:val="auto"/>
-      <w:kern w:val="0"/>
+      <w:color w:val="00000A"/>
       <w:sz w:val="24"/>
       <w:szCs w:val="24"/>
       <w:lang w:val="en-US" w:eastAsia="en-US" w:bidi="ar-SA"/>
@@ -4401,7 +5685,6 @@
       <w:rFonts w:ascii="Cambria" w:hAnsi="Cambria" w:eastAsia="ＭＳ ゴシック" w:cs="" w:asciiTheme="majorHAnsi" w:cstheme="majorBidi" w:eastAsiaTheme="majorEastAsia" w:hAnsiTheme="majorHAnsi"/>
       <w:color w:val="17365D" w:themeColor="text2" w:themeShade="bf"/>
       <w:spacing w:val="5"/>
-      <w:kern w:val="2"/>
       <w:sz w:val="52"/>
       <w:szCs w:val="52"/>
     </w:rPr>
@@ -4516,7 +5799,7 @@
     <w:next w:val="TextBody"/>
     <w:qFormat/>
     <w:pPr>
-      <w:keepNext w:val="true"/>
+      <w:keepNext/>
       <w:spacing w:before="240" w:after="120"/>
     </w:pPr>
     <w:rPr>
@@ -4581,8 +5864,7 @@
     </w:pPr>
     <w:rPr>
       <w:rFonts w:ascii="Calibri" w:hAnsi="Calibri" w:eastAsia="Calibri" w:cs="" w:asciiTheme="minorHAnsi" w:cstheme="minorBidi" w:eastAsiaTheme="minorHAnsi" w:hAnsiTheme="minorHAnsi"/>
-      <w:color w:val="auto"/>
-      <w:kern w:val="0"/>
+      <w:color w:val="00000A"/>
       <w:sz w:val="24"/>
       <w:szCs w:val="22"/>
       <w:lang w:val="en-US" w:eastAsia="en-US" w:bidi="ar-SA"/>
@@ -4607,7 +5889,6 @@
       <w:rFonts w:ascii="Cambria" w:hAnsi="Cambria" w:eastAsia="ＭＳ ゴシック" w:cs="" w:asciiTheme="majorHAnsi" w:cstheme="majorBidi" w:eastAsiaTheme="majorEastAsia" w:hAnsiTheme="majorHAnsi"/>
       <w:color w:val="17365D" w:themeColor="text2" w:themeShade="bf"/>
       <w:spacing w:val="5"/>
-      <w:kern w:val="2"/>
       <w:sz w:val="52"/>
       <w:szCs w:val="52"/>
     </w:rPr>

</xml_diff>

<commit_message>
DA2BT1 fixed timer update to smooth out motor variance
Signed-off-by: billymaddex <billy@moonlightrambler.net>
</commit_message>
<xml_diff>
--- a/DesignAssignments/DA4B/DA4B.docx
+++ b/DesignAssignments/DA4B/DA4B.docx
@@ -16,7 +16,7 @@
           <w:rStyle w:val="BookTitle"/>
           <w:sz w:val="24"/>
         </w:rPr>
-        <w:t>CPE301 – SPRING 2019</w:t>
+        <w:t>hCPE301 – SPRING 2019</w:t>
       </w:r>
     </w:p>
     <w:p>
@@ -358,14 +358,7 @@
           <w:b/>
           <w:sz w:val="24"/>
         </w:rPr>
-        <w:t>INITIAL/MODIFIED/DEVELOPED CODE OF TASK 4B</w:t>
-      </w:r>
-      <w:r>
-        <w:rPr>
-          <w:b/>
-          <w:sz w:val="24"/>
-        </w:rPr>
-        <w:t>T1</w:t>
+        <w:t>INITIAL/MODIFIED/DEVELOPED CODE OF TASK 4BT1</w:t>
       </w:r>
     </w:p>
     <w:p>
@@ -2124,7 +2117,7 @@
           <w:sz w:val="19"/>
           <w:szCs w:val="19"/>
         </w:rPr>
-        <w:t>// ADC5 (PC5 PIN28)</w:t>
+        <w:t>// ADC0 (PC0)</w:t>
       </w:r>
     </w:p>
     <w:p>
@@ -2172,7 +2165,7 @@
           <w:sz w:val="19"/>
           <w:szCs w:val="19"/>
         </w:rPr>
-        <w:t>(1 &lt;&lt; MUX2) |</w:t>
+        <w:t>(0 &lt;&lt; MUX2) |</w:t>
       </w:r>
     </w:p>
     <w:p>
@@ -2220,7 +2213,7 @@
           <w:sz w:val="19"/>
           <w:szCs w:val="19"/>
         </w:rPr>
-        <w:t>(1 &lt;&lt; MUX0);</w:t>
+        <w:t>(0 &lt;&lt; MUX0);</w:t>
       </w:r>
     </w:p>
     <w:p>
@@ -3237,14 +3230,7 @@
           <w:b/>
           <w:sz w:val="24"/>
         </w:rPr>
-        <w:t xml:space="preserve">DEVELOPED MODIFIED CODE OF TASK </w:t>
-      </w:r>
-      <w:r>
-        <w:rPr>
-          <w:b/>
-          <w:sz w:val="24"/>
-        </w:rPr>
-        <w:t>4BT2</w:t>
+        <w:t>DEVELOPED MODIFIED CODE OF TASK 4BT2</w:t>
       </w:r>
     </w:p>
     <w:p>
@@ -4758,14 +4744,12 @@
         <w:pStyle w:val="NoSpacing"/>
         <w:rPr/>
       </w:pPr>
-      <w:hyperlink r:id="rId7">
-        <w:r>
-          <w:rPr>
-            <w:rStyle w:val="InternetLink"/>
-          </w:rPr>
-          <w:t>https://youtu.be/ucvMlmPrwss</w:t>
-        </w:r>
-      </w:hyperlink>
+      <w:r>
+        <w:rPr>
+          <w:rStyle w:val="InternetLink"/>
+        </w:rPr>
+        <w:t>https://youtu.be/SV1M25oX3Rw</w:t>
+      </w:r>
     </w:p>
     <w:p>
       <w:pPr>
@@ -4803,7 +4787,7 @@
         <w:pStyle w:val="NoSpacing"/>
         <w:rPr/>
       </w:pPr>
-      <w:hyperlink r:id="rId8">
+      <w:hyperlink r:id="rId7">
         <w:r>
           <w:rPr>
             <w:rStyle w:val="InternetLink"/>
@@ -4852,7 +4836,7 @@
         <w:pStyle w:val="NoSpacing"/>
         <w:rPr/>
       </w:pPr>
-      <w:hyperlink r:id="rId9">
+      <w:hyperlink r:id="rId8">
         <w:r>
           <w:rPr>
             <w:rStyle w:val="InternetLink"/>
@@ -4918,7 +4902,7 @@
       <w:pgNumType w:fmt="decimal"/>
       <w:formProt w:val="false"/>
       <w:textDirection w:val="lrTb"/>
-      <w:docGrid w:type="default" w:linePitch="360" w:charSpace="4294961151"/>
+      <w:docGrid w:type="default" w:linePitch="360" w:charSpace="0"/>
     </w:sectPr>
   </w:body>
 </w:document>
@@ -5127,10 +5111,7 @@
       <w:lvlText w:val=""/>
       <w:lvlJc w:val="left"/>
       <w:pPr>
-        <w:tabs>
-          <w:tab w:val="num" w:pos="432"/>
-        </w:tabs>
-        <w:ind w:left="432" w:hanging="432"/>
+        <w:ind w:left="0" w:hanging="0"/>
       </w:pPr>
     </w:lvl>
     <w:lvl w:ilvl="1">
@@ -5140,10 +5121,7 @@
       <w:lvlText w:val=""/>
       <w:lvlJc w:val="left"/>
       <w:pPr>
-        <w:tabs>
-          <w:tab w:val="num" w:pos="576"/>
-        </w:tabs>
-        <w:ind w:left="576" w:hanging="576"/>
+        <w:ind w:left="0" w:hanging="0"/>
       </w:pPr>
     </w:lvl>
     <w:lvl w:ilvl="2">
@@ -5153,10 +5131,7 @@
       <w:lvlText w:val=""/>
       <w:lvlJc w:val="left"/>
       <w:pPr>
-        <w:tabs>
-          <w:tab w:val="num" w:pos="720"/>
-        </w:tabs>
-        <w:ind w:left="720" w:hanging="720"/>
+        <w:ind w:left="0" w:hanging="0"/>
       </w:pPr>
     </w:lvl>
     <w:lvl w:ilvl="3">
@@ -5166,10 +5141,7 @@
       <w:lvlText w:val=""/>
       <w:lvlJc w:val="left"/>
       <w:pPr>
-        <w:tabs>
-          <w:tab w:val="num" w:pos="864"/>
-        </w:tabs>
-        <w:ind w:left="864" w:hanging="864"/>
+        <w:ind w:left="0" w:hanging="0"/>
       </w:pPr>
     </w:lvl>
     <w:lvl w:ilvl="4">
@@ -5179,10 +5151,7 @@
       <w:lvlText w:val=""/>
       <w:lvlJc w:val="left"/>
       <w:pPr>
-        <w:tabs>
-          <w:tab w:val="num" w:pos="1008"/>
-        </w:tabs>
-        <w:ind w:left="1008" w:hanging="1008"/>
+        <w:ind w:left="0" w:hanging="0"/>
       </w:pPr>
     </w:lvl>
     <w:lvl w:ilvl="5">
@@ -5192,10 +5161,7 @@
       <w:lvlText w:val=""/>
       <w:lvlJc w:val="left"/>
       <w:pPr>
-        <w:tabs>
-          <w:tab w:val="num" w:pos="1152"/>
-        </w:tabs>
-        <w:ind w:left="1152" w:hanging="1152"/>
+        <w:ind w:left="0" w:hanging="0"/>
       </w:pPr>
     </w:lvl>
     <w:lvl w:ilvl="6">
@@ -5205,10 +5171,7 @@
       <w:lvlText w:val=""/>
       <w:lvlJc w:val="left"/>
       <w:pPr>
-        <w:tabs>
-          <w:tab w:val="num" w:pos="1296"/>
-        </w:tabs>
-        <w:ind w:left="1296" w:hanging="1296"/>
+        <w:ind w:left="0" w:hanging="0"/>
       </w:pPr>
     </w:lvl>
     <w:lvl w:ilvl="7">
@@ -5218,10 +5181,7 @@
       <w:lvlText w:val=""/>
       <w:lvlJc w:val="left"/>
       <w:pPr>
-        <w:tabs>
-          <w:tab w:val="num" w:pos="1440"/>
-        </w:tabs>
-        <w:ind w:left="1440" w:hanging="1440"/>
+        <w:ind w:left="0" w:hanging="0"/>
       </w:pPr>
     </w:lvl>
     <w:lvl w:ilvl="8">
@@ -5231,10 +5191,7 @@
       <w:lvlText w:val=""/>
       <w:lvlJc w:val="left"/>
       <w:pPr>
-        <w:tabs>
-          <w:tab w:val="num" w:pos="1584"/>
-        </w:tabs>
-        <w:ind w:left="1584" w:hanging="1584"/>
+        <w:ind w:left="0" w:hanging="0"/>
       </w:pPr>
     </w:lvl>
   </w:abstractNum>
@@ -5661,6 +5618,7 @@
     <w:rPr>
       <w:rFonts w:ascii="Times New Roman" w:hAnsi="Times New Roman" w:eastAsia="Calibri" w:cs="Times New Roman" w:eastAsiaTheme="minorHAnsi"/>
       <w:color w:val="00000A"/>
+      <w:kern w:val="0"/>
       <w:sz w:val="24"/>
       <w:szCs w:val="24"/>
       <w:lang w:val="en-US" w:eastAsia="en-US" w:bidi="ar-SA"/>
@@ -5793,13 +5751,23 @@
     <w:qFormat/>
     <w:rPr/>
   </w:style>
+  <w:style w:type="character" w:styleId="ListLabel12">
+    <w:name w:val="ListLabel 12"/>
+    <w:qFormat/>
+    <w:rPr/>
+  </w:style>
+  <w:style w:type="character" w:styleId="ListLabel13">
+    <w:name w:val="ListLabel 13"/>
+    <w:qFormat/>
+    <w:rPr/>
+  </w:style>
   <w:style w:type="paragraph" w:styleId="Heading">
     <w:name w:val="Heading"/>
     <w:basedOn w:val="Normal"/>
     <w:next w:val="TextBody"/>
     <w:qFormat/>
     <w:pPr>
-      <w:keepNext/>
+      <w:keepNext w:val="true"/>
       <w:spacing w:before="240" w:after="120"/>
     </w:pPr>
     <w:rPr>
@@ -5865,6 +5833,7 @@
     <w:rPr>
       <w:rFonts w:ascii="Calibri" w:hAnsi="Calibri" w:eastAsia="Calibri" w:cs="" w:asciiTheme="minorHAnsi" w:cstheme="minorBidi" w:eastAsiaTheme="minorHAnsi" w:hAnsiTheme="minorHAnsi"/>
       <w:color w:val="00000A"/>
+      <w:kern w:val="0"/>
       <w:sz w:val="24"/>
       <w:szCs w:val="22"/>
       <w:lang w:val="en-US" w:eastAsia="en-US" w:bidi="ar-SA"/>

</xml_diff>